<commit_message>
Update all files from website - sync with GitHub Pages
</commit_message>
<xml_diff>
--- a/resume-printer(PRD).docx
+++ b/resume-printer(PRD).docx
@@ -7606,8 +7606,22 @@
       </w:r>
     </w:p>
     <w:p>
-      <w:r>
-        <w:t>姓名：喻贝贝</w:t>
+      <w:pPr>
+        <w:rPr>
+          <w:rFonts w:hint="eastAsia"/>
+        </w:rPr>
+      </w:pPr>
+      <w:r>
+        <w:t>姓名：</w:t>
+      </w:r>
+      <w:r>
+        <w:tab/>
+      </w:r>
+      <w:r>
+        <w:rPr>
+          <w:rFonts w:hint="eastAsia"/>
+        </w:rPr>
+        <w:t>喻贝贝（Becky）</w:t>
       </w:r>
     </w:p>
     <w:p>
@@ -7660,7 +7674,13 @@
     </w:p>
     <w:p>
       <w:r>
-        <w:t>个人宣言：用理性分析解读经济现象，以实践探索赋能职业成长。</w:t>
+        <w:t>个人宣言：</w:t>
+      </w:r>
+      <w:r>
+        <w:rPr>
+          <w:rFonts w:hint="eastAsia"/>
+        </w:rPr>
+        <w:t>风萧萧兮易水寒</w:t>
       </w:r>
     </w:p>
     <w:p>
@@ -8039,16 +8059,42 @@
       </w:r>
     </w:p>
     <w:p>
-      <w:pPr>
+      <w:r>
         <w:rPr>
           <w:rFonts w:hint="eastAsia"/>
         </w:rPr>
-      </w:pPr>
+        <w:t>address:</w:t>
+      </w:r>
       <w:r>
         <w:rPr>
           <w:rFonts w:hint="eastAsia"/>
         </w:rPr>
-        <w:t>live:武汉市洪山区珞狮路雄楚大道武汉理工大学</w:t>
+        <w:t>武汉市洪山区珞狮路雄楚大道武汉理工大学</w:t>
+      </w:r>
+    </w:p>
+    <w:p>
+      <w:pPr>
+        <w:rPr>
+          <w:rFonts w:hint="eastAsia"/>
+        </w:rPr>
+      </w:pPr>
+      <w:r>
+        <w:rPr>
+          <w:rFonts w:hint="eastAsia"/>
+        </w:rPr>
+        <w:t>github:</w:t>
+      </w:r>
+      <w:r>
+        <w:rPr>
+          <w:rFonts w:hint="eastAsia"/>
+        </w:rPr>
+        <w:t xml:space="preserve"> </w:t>
+      </w:r>
+      <w:r>
+        <w:rPr>
+          <w:rFonts w:hint="eastAsia"/>
+        </w:rPr>
+        <w:t>https://github.com/wTAW7YKMC</w:t>
       </w:r>
     </w:p>
     <w:sectPr>
@@ -14412,6 +14458,29 @@
     <w:basedOn w:val="a0"/>
     <w:rsid w:val="00F238EA"/>
   </w:style>
+  <w:style w:type="character" w:styleId="af">
+    <w:name w:val="Hyperlink"/>
+    <w:basedOn w:val="a0"/>
+    <w:uiPriority w:val="99"/>
+    <w:unhideWhenUsed/>
+    <w:rsid w:val="009E7E8D"/>
+    <w:rPr>
+      <w:color w:val="0563C1" w:themeColor="hyperlink"/>
+      <w:u w:val="single"/>
+    </w:rPr>
+  </w:style>
+  <w:style w:type="character" w:styleId="af0">
+    <w:name w:val="Unresolved Mention"/>
+    <w:basedOn w:val="a0"/>
+    <w:uiPriority w:val="99"/>
+    <w:semiHidden/>
+    <w:unhideWhenUsed/>
+    <w:rsid w:val="009E7E8D"/>
+    <w:rPr>
+      <w:color w:val="605E5C"/>
+      <w:shd w:val="clear" w:color="auto" w:fill="E1DFDD"/>
+    </w:rPr>
+  </w:style>
 </w:styles>
 </file>
 

</xml_diff>